<commit_message>
add final final last dance :))
</commit_message>
<xml_diff>
--- a/project/project.docx
+++ b/project/project.docx
@@ -660,17 +660,16 @@
           <w:noProof/>
           <w:color w:val="auto"/>
           <w:kern w:val="2"/>
-          <w:sz w:val="22"/>
+          <w:szCs w:val="24"/>
           <w:lang w:val="en-US"/>
           <w14:ligatures w14:val="standardContextual"/>
         </w:rPr>
       </w:pPr>
-      <w:hyperlink w:anchor="_Toc184806537" w:history="1">
+      <w:hyperlink w:anchor="_Toc187515779" w:history="1">
         <w:r>
           <w:rPr>
             <w:rStyle w:val="Hyperlink"/>
             <w:noProof/>
-            <w:color w:val="auto"/>
           </w:rPr>
           <w:t>1)</w:t>
         </w:r>
@@ -680,7 +679,7 @@
             <w:noProof/>
             <w:color w:val="auto"/>
             <w:kern w:val="2"/>
-            <w:sz w:val="22"/>
+            <w:szCs w:val="24"/>
             <w:lang w:val="en-US"/>
             <w14:ligatures w14:val="standardContextual"/>
           </w:rPr>
@@ -690,15 +689,13 @@
           <w:rPr>
             <w:rStyle w:val="Hyperlink"/>
             <w:noProof/>
-            <w:color w:val="auto"/>
-          </w:rPr>
-          <w:t>Giao tiếp với bộ nhớ Flash</w:t>
+          </w:rPr>
+          <w:t>Lưu đồ giải thuật</w:t>
         </w:r>
         <w:r>
           <w:rPr>
             <w:noProof/>
             <w:webHidden/>
-            <w:color w:val="auto"/>
           </w:rPr>
           <w:tab/>
         </w:r>
@@ -706,7 +703,6 @@
           <w:rPr>
             <w:noProof/>
             <w:webHidden/>
-            <w:color w:val="auto"/>
           </w:rPr>
           <w:fldChar w:fldCharType="begin"/>
         </w:r>
@@ -714,22 +710,19 @@
           <w:rPr>
             <w:noProof/>
             <w:webHidden/>
-            <w:color w:val="auto"/>
-          </w:rPr>
-          <w:instrText xml:space="preserve"> PAGEREF _Toc184806537 \h </w:instrText>
+          </w:rPr>
+          <w:instrText xml:space="preserve"> PAGEREF _Toc187515779 \h </w:instrText>
         </w:r>
         <w:r>
           <w:rPr>
             <w:noProof/>
             <w:webHidden/>
-            <w:color w:val="auto"/>
           </w:rPr>
         </w:r>
         <w:r>
           <w:rPr>
             <w:noProof/>
             <w:webHidden/>
-            <w:color w:val="auto"/>
           </w:rPr>
           <w:fldChar w:fldCharType="separate"/>
         </w:r>
@@ -737,7 +730,6 @@
           <w:rPr>
             <w:noProof/>
             <w:webHidden/>
-            <w:color w:val="auto"/>
           </w:rPr>
           <w:t>3</w:t>
         </w:r>
@@ -745,7 +737,6 @@
           <w:rPr>
             <w:noProof/>
             <w:webHidden/>
-            <w:color w:val="auto"/>
           </w:rPr>
           <w:fldChar w:fldCharType="end"/>
         </w:r>
@@ -763,17 +754,16 @@
           <w:noProof/>
           <w:color w:val="auto"/>
           <w:kern w:val="2"/>
-          <w:sz w:val="22"/>
+          <w:szCs w:val="24"/>
           <w:lang w:val="en-US"/>
           <w14:ligatures w14:val="standardContextual"/>
         </w:rPr>
       </w:pPr>
-      <w:hyperlink w:anchor="_Toc184806538" w:history="1">
+      <w:hyperlink w:anchor="_Toc187515780" w:history="1">
         <w:r>
           <w:rPr>
             <w:rStyle w:val="Hyperlink"/>
             <w:noProof/>
-            <w:color w:val="auto"/>
           </w:rPr>
           <w:t>2)</w:t>
         </w:r>
@@ -783,7 +773,7 @@
             <w:noProof/>
             <w:color w:val="auto"/>
             <w:kern w:val="2"/>
-            <w:sz w:val="22"/>
+            <w:szCs w:val="24"/>
             <w:lang w:val="en-US"/>
             <w14:ligatures w14:val="standardContextual"/>
           </w:rPr>
@@ -793,15 +783,13 @@
           <w:rPr>
             <w:rStyle w:val="Hyperlink"/>
             <w:noProof/>
-            <w:color w:val="auto"/>
-          </w:rPr>
-          <w:t>Giao tiếp I2C</w:t>
+          </w:rPr>
+          <w:t>Kiến trúc hệ thống</w:t>
         </w:r>
         <w:r>
           <w:rPr>
             <w:noProof/>
             <w:webHidden/>
-            <w:color w:val="auto"/>
           </w:rPr>
           <w:tab/>
         </w:r>
@@ -809,7 +797,6 @@
           <w:rPr>
             <w:noProof/>
             <w:webHidden/>
-            <w:color w:val="auto"/>
           </w:rPr>
           <w:fldChar w:fldCharType="begin"/>
         </w:r>
@@ -817,22 +804,19 @@
           <w:rPr>
             <w:noProof/>
             <w:webHidden/>
-            <w:color w:val="auto"/>
-          </w:rPr>
-          <w:instrText xml:space="preserve"> PAGEREF _Toc184806538 \h </w:instrText>
+          </w:rPr>
+          <w:instrText xml:space="preserve"> PAGEREF _Toc187515780 \h </w:instrText>
         </w:r>
         <w:r>
           <w:rPr>
             <w:noProof/>
             <w:webHidden/>
-            <w:color w:val="auto"/>
           </w:rPr>
         </w:r>
         <w:r>
           <w:rPr>
             <w:noProof/>
             <w:webHidden/>
-            <w:color w:val="auto"/>
           </w:rPr>
           <w:fldChar w:fldCharType="separate"/>
         </w:r>
@@ -840,7 +824,6 @@
           <w:rPr>
             <w:noProof/>
             <w:webHidden/>
-            <w:color w:val="auto"/>
           </w:rPr>
           <w:t>5</w:t>
         </w:r>
@@ -848,7 +831,6 @@
           <w:rPr>
             <w:noProof/>
             <w:webHidden/>
-            <w:color w:val="auto"/>
           </w:rPr>
           <w:fldChar w:fldCharType="end"/>
         </w:r>
@@ -866,17 +848,16 @@
           <w:noProof/>
           <w:color w:val="auto"/>
           <w:kern w:val="2"/>
-          <w:sz w:val="22"/>
+          <w:szCs w:val="24"/>
           <w:lang w:val="en-US"/>
           <w14:ligatures w14:val="standardContextual"/>
         </w:rPr>
       </w:pPr>
-      <w:hyperlink w:anchor="_Toc184806539" w:history="1">
+      <w:hyperlink w:anchor="_Toc187515781" w:history="1">
         <w:r>
           <w:rPr>
             <w:rStyle w:val="Hyperlink"/>
             <w:noProof/>
-            <w:color w:val="auto"/>
           </w:rPr>
           <w:t>3)</w:t>
         </w:r>
@@ -886,7 +867,7 @@
             <w:noProof/>
             <w:color w:val="auto"/>
             <w:kern w:val="2"/>
-            <w:sz w:val="22"/>
+            <w:szCs w:val="24"/>
             <w:lang w:val="en-US"/>
             <w14:ligatures w14:val="standardContextual"/>
           </w:rPr>
@@ -896,15 +877,13 @@
           <w:rPr>
             <w:rStyle w:val="Hyperlink"/>
             <w:noProof/>
-            <w:color w:val="auto"/>
-          </w:rPr>
-          <w:t>DEMO</w:t>
+          </w:rPr>
+          <w:t>Kiến trúc phần mềm</w:t>
         </w:r>
         <w:r>
           <w:rPr>
             <w:noProof/>
             <w:webHidden/>
-            <w:color w:val="auto"/>
           </w:rPr>
           <w:tab/>
         </w:r>
@@ -912,7 +891,6 @@
           <w:rPr>
             <w:noProof/>
             <w:webHidden/>
-            <w:color w:val="auto"/>
           </w:rPr>
           <w:fldChar w:fldCharType="begin"/>
         </w:r>
@@ -920,22 +898,19 @@
           <w:rPr>
             <w:noProof/>
             <w:webHidden/>
-            <w:color w:val="auto"/>
-          </w:rPr>
-          <w:instrText xml:space="preserve"> PAGEREF _Toc184806539 \h </w:instrText>
+          </w:rPr>
+          <w:instrText xml:space="preserve"> PAGEREF _Toc187515781 \h </w:instrText>
         </w:r>
         <w:r>
           <w:rPr>
             <w:noProof/>
             <w:webHidden/>
-            <w:color w:val="auto"/>
           </w:rPr>
         </w:r>
         <w:r>
           <w:rPr>
             <w:noProof/>
             <w:webHidden/>
-            <w:color w:val="auto"/>
           </w:rPr>
           <w:fldChar w:fldCharType="separate"/>
         </w:r>
@@ -943,15 +918,107 @@
           <w:rPr>
             <w:noProof/>
             <w:webHidden/>
-            <w:color w:val="auto"/>
-          </w:rPr>
-          <w:t>7</w:t>
+          </w:rPr>
+          <w:t>5</w:t>
         </w:r>
         <w:r>
           <w:rPr>
             <w:noProof/>
             <w:webHidden/>
+          </w:rPr>
+          <w:fldChar w:fldCharType="end"/>
+        </w:r>
+      </w:hyperlink>
+    </w:p>
+    <w:p>
+      <w:pPr>
+        <w:pStyle w:val="TOC1"/>
+        <w:tabs>
+          <w:tab w:val="left" w:pos="480"/>
+          <w:tab w:val="right" w:leader="dot" w:pos="9622"/>
+        </w:tabs>
+        <w:rPr>
+          <w:rFonts w:asciiTheme="minorHAnsi" w:eastAsiaTheme="minorEastAsia" w:hAnsiTheme="minorHAnsi" w:cstheme="minorBidi"/>
+          <w:noProof/>
+          <w:color w:val="auto"/>
+          <w:kern w:val="2"/>
+          <w:szCs w:val="24"/>
+          <w:lang w:val="en-US"/>
+          <w14:ligatures w14:val="standardContextual"/>
+        </w:rPr>
+      </w:pPr>
+      <w:hyperlink w:anchor="_Toc187515782" w:history="1">
+        <w:r>
+          <w:rPr>
+            <w:rStyle w:val="Hyperlink"/>
+            <w:noProof/>
+          </w:rPr>
+          <w:t>4)</w:t>
+        </w:r>
+        <w:r>
+          <w:rPr>
+            <w:rFonts w:asciiTheme="minorHAnsi" w:eastAsiaTheme="minorEastAsia" w:hAnsiTheme="minorHAnsi" w:cstheme="minorBidi"/>
+            <w:noProof/>
             <w:color w:val="auto"/>
+            <w:kern w:val="2"/>
+            <w:szCs w:val="24"/>
+            <w:lang w:val="en-US"/>
+            <w14:ligatures w14:val="standardContextual"/>
+          </w:rPr>
+          <w:tab/>
+        </w:r>
+        <w:r>
+          <w:rPr>
+            <w:rStyle w:val="Hyperlink"/>
+            <w:noProof/>
+          </w:rPr>
+          <w:t>Code</w:t>
+        </w:r>
+        <w:r>
+          <w:rPr>
+            <w:noProof/>
+            <w:webHidden/>
+          </w:rPr>
+          <w:tab/>
+        </w:r>
+        <w:r>
+          <w:rPr>
+            <w:noProof/>
+            <w:webHidden/>
+          </w:rPr>
+          <w:fldChar w:fldCharType="begin"/>
+        </w:r>
+        <w:r>
+          <w:rPr>
+            <w:noProof/>
+            <w:webHidden/>
+          </w:rPr>
+          <w:instrText xml:space="preserve"> PAGEREF _Toc187515782 \h </w:instrText>
+        </w:r>
+        <w:r>
+          <w:rPr>
+            <w:noProof/>
+            <w:webHidden/>
+          </w:rPr>
+        </w:r>
+        <w:r>
+          <w:rPr>
+            <w:noProof/>
+            <w:webHidden/>
+          </w:rPr>
+          <w:fldChar w:fldCharType="separate"/>
+        </w:r>
+        <w:r>
+          <w:rPr>
+            <w:noProof/>
+            <w:webHidden/>
+          </w:rPr>
+          <w:t>5</w:t>
+        </w:r>
+        <w:r>
+          <w:rPr>
+            <w:noProof/>
+            <w:webHidden/>
           </w:rPr>
           <w:fldChar w:fldCharType="end"/>
         </w:r>
@@ -993,10 +1060,12 @@
       <w:pPr>
         <w:pStyle w:val="Part"/>
       </w:pPr>
+      <w:bookmarkStart w:id="7" w:name="_Toc187515779"/>
       <w:r>
         <w:lastRenderedPageBreak/>
         <w:t>Lưu đồ giải thuật</w:t>
       </w:r>
+      <w:bookmarkEnd w:id="7"/>
     </w:p>
     <w:p>
       <w:r>
@@ -1138,12 +1207,14 @@
       <w:pPr>
         <w:pStyle w:val="Part"/>
       </w:pPr>
+      <w:bookmarkStart w:id="8" w:name="_Toc187515780"/>
       <w:r>
         <w:t xml:space="preserve">Kiến trúc </w:t>
       </w:r>
       <w:r>
         <w:t>hệ thống</w:t>
       </w:r>
+      <w:bookmarkEnd w:id="8"/>
     </w:p>
     <w:p>
       <w:r>
@@ -1214,9 +1285,11 @@
       <w:pPr>
         <w:pStyle w:val="Part"/>
       </w:pPr>
+      <w:bookmarkStart w:id="9" w:name="_Toc187515781"/>
       <w:r>
         <w:t>Kiến trúc phần mềm</w:t>
       </w:r>
+      <w:bookmarkEnd w:id="9"/>
     </w:p>
     <w:p>
       <w:r>
@@ -1280,9 +1353,11 @@
       <w:pPr>
         <w:pStyle w:val="Part"/>
       </w:pPr>
+      <w:bookmarkStart w:id="10" w:name="_Toc187515782"/>
       <w:r>
         <w:t>Code</w:t>
       </w:r>
+      <w:bookmarkEnd w:id="10"/>
     </w:p>
     <w:p>
       <w:pPr>
@@ -1292,20 +1367,70 @@
           <w:lang w:val="en-US"/>
         </w:rPr>
       </w:pPr>
-      <w:r>
+      <w:hyperlink r:id="rId13" w:history="1">
+        <w:r>
+          <w:rPr>
+            <w:rStyle w:val="Hyperlink"/>
+            <w:sz w:val="28"/>
+            <w:szCs w:val="24"/>
+            <w:lang w:val="en-US"/>
+          </w:rPr>
+          <w:t>Sensor</w:t>
+        </w:r>
+        <w:r>
+          <w:rPr>
+            <w:rStyle w:val="Hyperlink"/>
+            <w:sz w:val="28"/>
+            <w:szCs w:val="24"/>
+            <w:lang w:val="en-US"/>
+          </w:rPr>
+          <w:t xml:space="preserve"> </w:t>
+        </w:r>
+        <w:r>
+          <w:rPr>
+            <w:rStyle w:val="Hyperlink"/>
+            <w:sz w:val="28"/>
+            <w:szCs w:val="24"/>
+            <w:lang w:val="en-US"/>
+          </w:rPr>
+          <w:t>node</w:t>
+        </w:r>
+      </w:hyperlink>
+    </w:p>
+    <w:p>
+      <w:pPr>
         <w:rPr>
           <w:sz w:val="28"/>
           <w:szCs w:val="24"/>
           <w:lang w:val="en-US"/>
         </w:rPr>
-        <w:t>Code</w:t>
-      </w:r>
+      </w:pPr>
+      <w:hyperlink r:id="rId14" w:history="1">
+        <w:r>
+          <w:rPr>
+            <w:rStyle w:val="Hyperlink"/>
+            <w:sz w:val="28"/>
+            <w:szCs w:val="24"/>
+            <w:lang w:val="en-US"/>
+          </w:rPr>
+          <w:t>Actuator nod</w:t>
+        </w:r>
+        <w:r>
+          <w:rPr>
+            <w:rStyle w:val="Hyperlink"/>
+            <w:sz w:val="28"/>
+            <w:szCs w:val="24"/>
+            <w:lang w:val="en-US"/>
+          </w:rPr>
+          <w:t>e</w:t>
+        </w:r>
+      </w:hyperlink>
     </w:p>
     <w:sectPr>
-      <w:headerReference w:type="default" r:id="rId13"/>
-      <w:footerReference w:type="even" r:id="rId14"/>
-      <w:footerReference w:type="default" r:id="rId15"/>
-      <w:footerReference w:type="first" r:id="rId16"/>
+      <w:headerReference w:type="default" r:id="rId15"/>
+      <w:footerReference w:type="even" r:id="rId16"/>
+      <w:footerReference w:type="default" r:id="rId17"/>
+      <w:footerReference w:type="first" r:id="rId18"/>
       <w:pgSz w:w="11900" w:h="16840"/>
       <w:pgMar w:top="1134" w:right="1134" w:bottom="1134" w:left="1134" w:header="708" w:footer="708" w:gutter="0"/>
       <w:pgNumType w:start="1"/>

</xml_diff>